<commit_message>
Documentation - Part 1
Started the documentation
</commit_message>
<xml_diff>
--- a/Documents/Task 1/Task 1 - Analysis.docx
+++ b/Documents/Task 1/Task 1 - Analysis.docx
@@ -80,6 +80,8 @@
       <w:pPr>
         <w:jc w:val="both"/>
       </w:pPr>
+      <w:bookmarkStart w:id="0" w:name="_GoBack"/>
+      <w:bookmarkEnd w:id="0"/>
       <w:r>
         <w:rPr>
           <w:noProof/>
@@ -100,7 +102,7 @@
                     <pic:cNvPicPr/>
                   </pic:nvPicPr>
                   <pic:blipFill>
-                    <a:blip r:embed="rId4" cstate="print">
+                    <a:blip r:embed="rId5" cstate="print">
                       <a:extLst>
                         <a:ext uri="{28A0092B-C50C-407E-A947-70E740481C1C}">
                           <a14:useLocalDpi xmlns:a14="http://schemas.microsoft.com/office/drawing/2010/main" val="0"/>
@@ -167,8 +169,11 @@
       <w:r>
         <w:t xml:space="preserve">The objective is to obtain 10 points before the opponent to win. </w:t>
       </w:r>
-      <w:bookmarkStart w:id="0" w:name="_GoBack"/>
-      <w:bookmarkEnd w:id="0"/>
+    </w:p>
+    <w:p>
+      <w:pPr>
+        <w:jc w:val="both"/>
+      </w:pPr>
     </w:p>
     <w:sectPr>
       <w:pgSz w:w="11906" w:h="16838"/>
@@ -966,4 +971,16 @@
     </a:ext>
   </a:extLst>
 </a:theme>
+</file>
+
+<file path=customXml/item1.xml><?xml version="1.0" encoding="utf-8"?>
+<b:Sources xmlns:b="http://schemas.openxmlformats.org/officeDocument/2006/bibliography" xmlns="http://schemas.openxmlformats.org/officeDocument/2006/bibliography" SelectedStyle="\HarvardAnglia2008OfficeOnline.xsl" StyleName="Harvard - Anglia" Version="2008"/>
+</file>
+
+<file path=customXml/itemProps1.xml><?xml version="1.0" encoding="utf-8"?>
+<ds:datastoreItem xmlns:ds="http://schemas.openxmlformats.org/officeDocument/2006/customXml" ds:itemID="{9585A274-FCFD-43D7-9819-E84233183C64}">
+  <ds:schemaRefs>
+    <ds:schemaRef ds:uri="http://schemas.openxmlformats.org/officeDocument/2006/bibliography"/>
+  </ds:schemaRefs>
+</ds:datastoreItem>
 </file>
</xml_diff>